<commit_message>
:books: docs: Corrigido descrição da task
</commit_message>
<xml_diff>
--- a/Documents/Documents/Sprint07_Task085_Enum StatusEmployee.docx
+++ b/Documents/Documents/Sprint07_Task085_Enum StatusEmployee.docx
@@ -140,8 +140,6 @@
               </w:rPr>
               <w:t xml:space="preserve">Sprint </w:t>
             </w:r>
-            <w:bookmarkStart w:id="0" w:name="_GoBack"/>
-            <w:bookmarkEnd w:id="0"/>
             <w:r>
               <w:rPr>
                 <w:b/>
@@ -571,8 +569,13 @@
             <w:tcW w:w="828" w:type="dxa"/>
           </w:tcPr>
           <w:p>
-            <w:r>
-              <w:t>Task #</w:t>
+            <w:proofErr w:type="spellStart"/>
+            <w:r>
+              <w:t>Task</w:t>
+            </w:r>
+            <w:proofErr w:type="spellEnd"/>
+            <w:r>
+              <w:t xml:space="preserve"> #</w:t>
             </w:r>
           </w:p>
         </w:tc>
@@ -689,7 +692,7 @@
             </w:r>
             <w:proofErr w:type="spellStart"/>
             <w:r>
-              <w:t>StockMovimentType</w:t>
+              <w:t>StatusEmployee</w:t>
             </w:r>
             <w:proofErr w:type="spellEnd"/>
           </w:p>
@@ -802,7 +805,10 @@
         </w:tc>
       </w:tr>
     </w:tbl>
-    <w:p/>
+    <w:p>
+      <w:bookmarkStart w:id="0" w:name="_GoBack"/>
+      <w:bookmarkEnd w:id="0"/>
+    </w:p>
     <w:p>
       <w:r>
         <w:t xml:space="preserve">Foi desenvolvido o </w:t>
@@ -872,6 +878,9 @@
     </w:p>
     <w:p>
       <w:r>
+        <w:rPr>
+          <w:noProof/>
+        </w:rPr>
         <w:drawing>
           <wp:inline distT="0" distB="0" distL="0" distR="0" wp14:anchorId="33DAF7A7" wp14:editId="725B895F">
             <wp:extent cx="4401164" cy="3410426"/>
@@ -2247,6 +2256,15 @@
 </file>
 
 <file path=customXml/item1.xml><?xml version="1.0" encoding="utf-8"?>
+<?mso-contentType ?>
+<FormTemplates xmlns="http://schemas.microsoft.com/sharepoint/v3/contenttype/forms">
+  <Display>DocumentLibraryForm</Display>
+  <Edit>DocumentLibraryForm</Edit>
+  <New>DocumentLibraryForm</New>
+</FormTemplates>
+</file>
+
+<file path=customXml/item2.xml><?xml version="1.0" encoding="utf-8"?>
 <ct:contentTypeSchema xmlns:ct="http://schemas.microsoft.com/office/2006/metadata/contentType" xmlns:ma="http://schemas.microsoft.com/office/2006/metadata/properties/metaAttributes" ct:_="" ma:_="" ma:contentTypeName="Documento" ma:contentTypeID="0x0101001633E37746BC214FAA681AC122AB8CD3" ma:contentTypeVersion="4" ma:contentTypeDescription="Crie um novo documento." ma:contentTypeScope="" ma:versionID="b8b0acf7078cc2556e085db60c5e5454">
   <xsd:schema xmlns:xsd="http://www.w3.org/2001/XMLSchema" xmlns:xs="http://www.w3.org/2001/XMLSchema" xmlns:p="http://schemas.microsoft.com/office/2006/metadata/properties" xmlns:ns2="bca3f1bd-4f88-44f0-b185-b9dd3e918e2a" targetNamespace="http://schemas.microsoft.com/office/2006/metadata/properties" ma:root="true" ma:fieldsID="d0e21996dfddb185501d2032127c8f36" ns2:_="">
     <xsd:import namespace="bca3f1bd-4f88-44f0-b185-b9dd3e918e2a"/>
@@ -2390,16 +2408,15 @@
 </ct:contentTypeSchema>
 </file>
 
-<file path=customXml/item2.xml><?xml version="1.0" encoding="utf-8"?>
-<?mso-contentType ?>
-<FormTemplates xmlns="http://schemas.microsoft.com/sharepoint/v3/contenttype/forms">
-  <Display>DocumentLibraryForm</Display>
-  <Edit>DocumentLibraryForm</Edit>
-  <New>DocumentLibraryForm</New>
-</FormTemplates>
+<file path=customXml/itemProps1.xml><?xml version="1.0" encoding="utf-8"?>
+<ds:datastoreItem xmlns:ds="http://schemas.openxmlformats.org/officeDocument/2006/customXml" ds:itemID="{54EE0AAB-5001-488F-A32C-97C2FEA30343}">
+  <ds:schemaRefs>
+    <ds:schemaRef ds:uri="http://schemas.microsoft.com/sharepoint/v3/contenttype/forms"/>
+  </ds:schemaRefs>
+</ds:datastoreItem>
 </file>
 
-<file path=customXml/itemProps1.xml><?xml version="1.0" encoding="utf-8"?>
+<file path=customXml/itemProps2.xml><?xml version="1.0" encoding="utf-8"?>
 <ds:datastoreItem xmlns:ds="http://schemas.openxmlformats.org/officeDocument/2006/customXml" ds:itemID="{1CF4E498-F11E-485B-A18F-C2A1D786F654}">
   <ds:schemaRefs>
     <ds:schemaRef ds:uri="http://schemas.microsoft.com/office/2006/metadata/contentType"/>
@@ -2415,12 +2432,4 @@
     <ds:schemaRef ds:uri="http://schemas.microsoft.com/internal/obd"/>
   </ds:schemaRefs>
 </ds:datastoreItem>
-</file>
-
-<file path=customXml/itemProps2.xml><?xml version="1.0" encoding="utf-8"?>
-<ds:datastoreItem xmlns:ds="http://schemas.openxmlformats.org/officeDocument/2006/customXml" ds:itemID="{54EE0AAB-5001-488F-A32C-97C2FEA30343}">
-  <ds:schemaRefs>
-    <ds:schemaRef ds:uri="http://schemas.microsoft.com/sharepoint/v3/contenttype/forms"/>
-  </ds:schemaRefs>
-</ds:datastoreItem>
 </file>
</xml_diff>